<commit_message>
module1 photo and text
</commit_message>
<xml_diff>
--- a/allModules/module1/Материал для сайта.docx
+++ b/allModules/module1/Материал для сайта.docx
@@ -279,15 +279,20 @@
       <w:pPr>
         <w:rPr>
           <w:b/>
+        </w:rPr>
+      </w:pPr>
+      <w:r>
+        <w:rPr>
+          <w:b/>
           <w:lang w:val="en-US"/>
         </w:rPr>
-      </w:pPr>
-      <w:r>
-        <w:rPr>
-          <w:b/>
-          <w:lang w:val="en-US"/>
-        </w:rPr>
-        <w:t>Lesson2</w:t>
+        <w:t>Lesson</w:t>
+      </w:r>
+      <w:r>
+        <w:rPr>
+          <w:b/>
+        </w:rPr>
+        <w:t>2</w:t>
       </w:r>
     </w:p>
     <w:p>
@@ -853,7 +858,7 @@
         <w:t xml:space="preserve"> </w:t>
       </w:r>
       <w:r>
-        <w:t>Нота ми</w:t>
+        <w:t>Нота соль</w:t>
       </w:r>
     </w:p>
     <w:p>
@@ -866,8 +871,6 @@
       <w:r>
         <w:t xml:space="preserve"> </w:t>
       </w:r>
-      <w:bookmarkStart w:id="0" w:name="_GoBack"/>
-      <w:bookmarkEnd w:id="0"/>
       <w:r>
         <w:t>Какая нота пишется между первой и второй линейкой нотного стана</w:t>
       </w:r>
@@ -937,7 +940,24 @@
     <w:p>
       <w:pPr>
         <w:pStyle w:val="a3"/>
-      </w:pPr>
+        <w:rPr>
+          <w:lang w:val="en-US"/>
+        </w:rPr>
+      </w:pPr>
+      <w:proofErr w:type="spellStart"/>
+      <w:r>
+        <w:t>Lesson</w:t>
+      </w:r>
+      <w:proofErr w:type="spellEnd"/>
+      <w:r>
+        <w:t xml:space="preserve"> </w:t>
+      </w:r>
+      <w:r>
+        <w:rPr>
+          <w:lang w:val="en-US"/>
+        </w:rPr>
+        <w:t>4</w:t>
+      </w:r>
     </w:p>
     <w:p>
       <w:pPr>
@@ -981,6 +1001,230 @@
     <w:p>
       <w:pPr>
         <w:pStyle w:val="a3"/>
+      </w:pPr>
+    </w:p>
+    <w:p>
+      <w:r>
+        <w:rPr>
+          <w:b/>
+        </w:rPr>
+        <w:t>Цитата.</w:t>
+      </w:r>
+      <w:r>
+        <w:t xml:space="preserve"> </w:t>
+      </w:r>
+      <w:r>
+        <w:t xml:space="preserve">Хороший человек – это тот, кто, независимо от своих прежних моральных качеств, стремится стать лучше. Джон </w:t>
+      </w:r>
+      <w:proofErr w:type="spellStart"/>
+      <w:r>
+        <w:t>Дьюи</w:t>
+      </w:r>
+      <w:proofErr w:type="spellEnd"/>
+    </w:p>
+    <w:p>
+      <w:pPr>
+        <w:pStyle w:val="a3"/>
+      </w:pPr>
+    </w:p>
+    <w:p>
+      <w:pPr>
+        <w:rPr>
+          <w:b/>
+        </w:rPr>
+      </w:pPr>
+      <w:r>
+        <w:rPr>
+          <w:b/>
+        </w:rPr>
+        <w:t>Задачи, которые мы рассмотрим в показательной лекции следующие:</w:t>
+      </w:r>
+    </w:p>
+    <w:p>
+      <w:pPr>
+        <w:pStyle w:val="a3"/>
+      </w:pPr>
+      <w:r>
+        <w:t>-</w:t>
+      </w:r>
+      <w:r>
+        <w:t xml:space="preserve">Перебор </w:t>
+      </w:r>
+      <w:r>
+        <w:t>b3231323;</w:t>
+      </w:r>
+    </w:p>
+    <w:p>
+      <w:pPr>
+        <w:pStyle w:val="a3"/>
+      </w:pPr>
+      <w:r>
+        <w:t xml:space="preserve">- Перебор </w:t>
+      </w:r>
+      <w:r>
+        <w:t>b32123;</w:t>
+      </w:r>
+    </w:p>
+    <w:p>
+      <w:pPr>
+        <w:pStyle w:val="a3"/>
+      </w:pPr>
+      <w:r>
+        <w:t xml:space="preserve">-Перебор </w:t>
+      </w:r>
+      <w:r>
+        <w:t>b123;</w:t>
+      </w:r>
+    </w:p>
+    <w:p>
+      <w:pPr>
+        <w:pStyle w:val="a3"/>
+      </w:pPr>
+      <w:r>
+        <w:t xml:space="preserve">-Перебор </w:t>
+      </w:r>
+      <w:r>
+        <w:t>b213;</w:t>
+      </w:r>
+    </w:p>
+    <w:p>
+      <w:pPr>
+        <w:pStyle w:val="a3"/>
+      </w:pPr>
+      <w:r>
+        <w:t>-Перебор b</w:t>
+      </w:r>
+      <w:r>
+        <w:t>323;</w:t>
+      </w:r>
+    </w:p>
+    <w:p>
+      <w:pPr>
+        <w:pStyle w:val="a3"/>
+      </w:pPr>
+      <w:r>
+        <w:t>-</w:t>
+      </w:r>
+      <w:r>
+        <w:t xml:space="preserve">Перебор </w:t>
+      </w:r>
+      <w:r>
+        <w:t>b12b12;</w:t>
+      </w:r>
+    </w:p>
+    <w:p>
+      <w:pPr>
+        <w:rPr>
+          <w:b/>
+        </w:rPr>
+      </w:pPr>
+      <w:r>
+        <w:rPr>
+          <w:b/>
+        </w:rPr>
+        <w:t>Вопросы для повторения.</w:t>
+      </w:r>
+    </w:p>
+    <w:p>
+      <w:pPr>
+        <w:pStyle w:val="a3"/>
+      </w:pPr>
+      <w:r>
+        <w:rPr>
+          <w:b/>
+        </w:rPr>
+        <w:t>Вопр</w:t>
+      </w:r>
+      <w:r>
+        <w:rPr>
+          <w:b/>
+        </w:rPr>
+        <w:t>ос.</w:t>
+      </w:r>
+      <w:r>
+        <w:t xml:space="preserve"> Какая нота пишется между четвертой и пятой</w:t>
+      </w:r>
+      <w:r>
+        <w:t xml:space="preserve"> линейкой нотного стана</w:t>
+      </w:r>
+      <w:r>
+        <w:t>?</w:t>
+      </w:r>
+    </w:p>
+    <w:p>
+      <w:pPr>
+        <w:pStyle w:val="a3"/>
+      </w:pPr>
+      <w:r>
+        <w:rPr>
+          <w:b/>
+        </w:rPr>
+        <w:t>Ответ.</w:t>
+      </w:r>
+      <w:r>
+        <w:t xml:space="preserve"> Нота ми</w:t>
+      </w:r>
+      <w:r>
+        <w:t>.</w:t>
+      </w:r>
+    </w:p>
+    <w:p>
+      <w:pPr>
+        <w:pStyle w:val="a3"/>
+      </w:pPr>
+    </w:p>
+    <w:p>
+      <w:r>
+        <w:rPr>
+          <w:b/>
+        </w:rPr>
+        <w:t>Цитата.</w:t>
+      </w:r>
+      <w:r>
+        <w:t xml:space="preserve"> </w:t>
+      </w:r>
+      <w:r>
+        <w:t xml:space="preserve">Одним из проявлений благоразумия является сосредоточенность, а одним из зол – рассеянность независимо от того, является ли она грубой или очаровательной. Нужно сделать все возможное, чтобы очистить свой путь от любых пустяков, вернуться к главной цели и сделать еще один шаг к ее достижению. </w:t>
+      </w:r>
+      <w:proofErr w:type="spellStart"/>
+      <w:r>
+        <w:t>Ралф</w:t>
+      </w:r>
+      <w:proofErr w:type="spellEnd"/>
+      <w:r>
+        <w:t xml:space="preserve"> Уолдо </w:t>
+      </w:r>
+      <w:proofErr w:type="spellStart"/>
+      <w:r>
+        <w:t>Эмерсон</w:t>
+      </w:r>
+      <w:proofErr w:type="spellEnd"/>
+    </w:p>
+    <w:p/>
+    <w:p>
+      <w:pPr>
+        <w:pStyle w:val="a3"/>
+      </w:pPr>
+    </w:p>
+    <w:p>
+      <w:pPr>
+        <w:pStyle w:val="a3"/>
+        <w:rPr>
+          <w:lang w:val="en-US"/>
+        </w:rPr>
+      </w:pPr>
+      <w:proofErr w:type="spellStart"/>
+      <w:r>
+        <w:t>Lesson</w:t>
+      </w:r>
+      <w:proofErr w:type="spellEnd"/>
+      <w:r>
+        <w:t xml:space="preserve"> </w:t>
+      </w:r>
+    </w:p>
+    <w:p>
+      <w:pPr>
+        <w:pStyle w:val="a3"/>
         <w:numPr>
           <w:ilvl w:val="0"/>
           <w:numId w:val="2"/>
@@ -1004,6 +1248,93 @@
         <w:t>.</w:t>
       </w:r>
     </w:p>
+    <w:p>
+      <w:pPr>
+        <w:pStyle w:val="a3"/>
+        <w:rPr>
+          <w:b/>
+        </w:rPr>
+      </w:pPr>
+      <w:r>
+        <w:rPr>
+          <w:b/>
+        </w:rPr>
+        <w:t>Цитата.</w:t>
+      </w:r>
+    </w:p>
+    <w:p>
+      <w:pPr>
+        <w:pStyle w:val="a3"/>
+      </w:pPr>
+    </w:p>
+    <w:p>
+      <w:pPr>
+        <w:rPr>
+          <w:b/>
+        </w:rPr>
+      </w:pPr>
+      <w:r>
+        <w:rPr>
+          <w:b/>
+        </w:rPr>
+        <w:t>Задачи, которые мы рассмотрим в показательной лекции следующие:</w:t>
+      </w:r>
+    </w:p>
+    <w:p>
+      <w:pPr>
+        <w:rPr>
+          <w:b/>
+        </w:rPr>
+      </w:pPr>
+    </w:p>
+    <w:p>
+      <w:pPr>
+        <w:rPr>
+          <w:b/>
+        </w:rPr>
+      </w:pPr>
+      <w:bookmarkStart w:id="0" w:name="_GoBack"/>
+      <w:bookmarkEnd w:id="0"/>
+      <w:r>
+        <w:rPr>
+          <w:b/>
+        </w:rPr>
+        <w:lastRenderedPageBreak/>
+        <w:t>Вопросы для повторения.</w:t>
+      </w:r>
+    </w:p>
+    <w:p>
+      <w:pPr>
+        <w:pStyle w:val="a3"/>
+      </w:pPr>
+      <w:r>
+        <w:rPr>
+          <w:b/>
+        </w:rPr>
+        <w:t>Вопрос.</w:t>
+      </w:r>
+      <w:r>
+        <w:t xml:space="preserve"> Какая нота пишется между четвертой и пятой линейкой нотного стана</w:t>
+      </w:r>
+      <w:r>
+        <w:t>?</w:t>
+      </w:r>
+    </w:p>
+    <w:p>
+      <w:pPr>
+        <w:pStyle w:val="a3"/>
+      </w:pPr>
+      <w:r>
+        <w:rPr>
+          <w:b/>
+        </w:rPr>
+        <w:t>Ответ.</w:t>
+      </w:r>
+      <w:r>
+        <w:t xml:space="preserve"> Нота ми.</w:t>
+      </w:r>
+    </w:p>
+    <w:p/>
     <w:p>
       <w:pPr>
         <w:pStyle w:val="a3"/>

</xml_diff>